<commit_message>
added times to quest.B
</commit_message>
<xml_diff>
--- a/docs/Fragebogen_B.docx
+++ b/docs/Fragebogen_B.docx
@@ -148,10 +148,32 @@
           <w:ilvl w:val="0"/>
           <w:numId w:val="2"/>
         </w:numPr>
+        <w:tabs>
+          <w:tab w:val="right" w:pos="6237"/>
+        </w:tabs>
       </w:pPr>
       <w:r>
         <w:t>Erstelle eine neue Karte</w:t>
       </w:r>
+      <w:r>
+        <w:t xml:space="preserve"> (2min)</w:t>
+      </w:r>
+      <w:r>
+        <w:tab/>
+      </w:r>
+      <w:r>
+        <w:tab/>
+      </w:r>
+      <w:r>
+        <w:tab/>
+      </w:r>
+      <w:r>
+        <w:tab/>
+        <w:t>______</w:t>
+      </w:r>
+      <w:r>
+        <w:tab/>
+      </w:r>
     </w:p>
     <w:p>
       <w:pPr>
@@ -164,6 +186,25 @@
       <w:r>
         <w:t>Lege 3 Räume auf der Karte an und verbinde sie</w:t>
       </w:r>
+      <w:r>
+        <w:t xml:space="preserve"> (5min)</w:t>
+      </w:r>
+      <w:r>
+        <w:tab/>
+      </w:r>
+      <w:r>
+        <w:tab/>
+      </w:r>
+      <w:r>
+        <w:tab/>
+      </w:r>
+      <w:r>
+        <w:tab/>
+        <w:t>______</w:t>
+      </w:r>
+      <w:r>
+        <w:tab/>
+      </w:r>
     </w:p>
     <w:p>
       <w:pPr>
@@ -183,6 +224,28 @@
       <w:proofErr w:type="spellEnd"/>
       <w:r>
         <w:t xml:space="preserve"> für einen Gegner</w:t>
+      </w:r>
+      <w:r>
+        <w:t xml:space="preserve"> (3min)</w:t>
+      </w:r>
+      <w:r>
+        <w:tab/>
+      </w:r>
+      <w:r>
+        <w:tab/>
+      </w:r>
+      <w:r>
+        <w:tab/>
+      </w:r>
+      <w:r>
+        <w:tab/>
+      </w:r>
+      <w:r>
+        <w:tab/>
+        <w:t>______</w:t>
+      </w:r>
+      <w:r>
+        <w:tab/>
       </w:r>
     </w:p>
     <w:p>
@@ -239,11 +302,71 @@
         <w:t xml:space="preserve">in Raum 1 </w:t>
       </w:r>
       <w:r>
+        <w:t xml:space="preserve">(2min) </w:t>
+      </w:r>
+      <w:r>
+        <w:tab/>
+      </w:r>
+      <w:r>
+        <w:tab/>
+      </w:r>
+      <w:r>
+        <w:tab/>
+        <w:t>______</w:t>
+      </w:r>
+      <w:r>
+        <w:tab/>
+      </w:r>
+    </w:p>
+    <w:p>
+      <w:pPr>
+        <w:pStyle w:val="ListParagraph"/>
         <w:rPr>
           <w:i/>
         </w:rPr>
-        <w:t>(Achtung: Es ist nicht möglich die Tür durch einen Gegenstand automatisch zu öffnen. Das Öffnen der Tür muss durch den SL im laufenden Spiel geschehen, sobald die Spieler die gewünschte Aktion ausgeführt haben)</w:t>
-      </w:r>
+      </w:pPr>
+      <w:r>
+        <w:rPr>
+          <w:i/>
+        </w:rPr>
+        <w:t xml:space="preserve">(Achtung: Es ist nicht möglich die Tür durch einen Gegenstand automatisch </w:t>
+      </w:r>
+    </w:p>
+    <w:p>
+      <w:pPr>
+        <w:pStyle w:val="ListParagraph"/>
+        <w:rPr>
+          <w:i/>
+        </w:rPr>
+      </w:pPr>
+      <w:r>
+        <w:rPr>
+          <w:i/>
+        </w:rPr>
+        <w:t xml:space="preserve">zu öffnen. Das Öffnen der Tür muss durch den SL im laufenden Spiel geschehen, </w:t>
+      </w:r>
+    </w:p>
+    <w:p>
+      <w:pPr>
+        <w:pStyle w:val="ListParagraph"/>
+        <w:rPr>
+          <w:i/>
+        </w:rPr>
+      </w:pPr>
+      <w:r>
+        <w:rPr>
+          <w:i/>
+        </w:rPr>
+        <w:t>sobald die Spieler die gewünschte Aktion ausgeführt haben)</w:t>
+      </w:r>
+    </w:p>
+    <w:p>
+      <w:pPr>
+        <w:pStyle w:val="ListParagraph"/>
+        <w:rPr>
+          <w:i/>
+        </w:rPr>
+      </w:pPr>
     </w:p>
     <w:p>
       <w:pPr>
@@ -256,6 +379,31 @@
       <w:r>
         <w:t>Setze beide Gegner in Raum 2</w:t>
       </w:r>
+      <w:r>
+        <w:t xml:space="preserve"> (1min)</w:t>
+      </w:r>
+      <w:r>
+        <w:tab/>
+      </w:r>
+      <w:r>
+        <w:tab/>
+      </w:r>
+      <w:r>
+        <w:tab/>
+      </w:r>
+      <w:r>
+        <w:tab/>
+      </w:r>
+      <w:r>
+        <w:tab/>
+      </w:r>
+      <w:r>
+        <w:tab/>
+        <w:t>______</w:t>
+      </w:r>
+      <w:r>
+        <w:tab/>
+      </w:r>
     </w:p>
     <w:p>
       <w:pPr>
@@ -273,6 +421,28 @@
       </w:r>
       <w:r>
         <w:t xml:space="preserve">in Raum 3 </w:t>
+      </w:r>
+      <w:r>
+        <w:t xml:space="preserve"> (2min)</w:t>
+      </w:r>
+      <w:r>
+        <w:tab/>
+      </w:r>
+      <w:r>
+        <w:tab/>
+      </w:r>
+      <w:r>
+        <w:tab/>
+      </w:r>
+      <w:r>
+        <w:tab/>
+      </w:r>
+      <w:r>
+        <w:tab/>
+        <w:t>______</w:t>
+      </w:r>
+      <w:r>
+        <w:tab/>
       </w:r>
     </w:p>
     <w:p>
@@ -348,6 +518,22 @@
       <w:r>
         <w:t xml:space="preserve"> der Spieler</w:t>
       </w:r>
+      <w:r>
+        <w:t xml:space="preserve"> (2min)</w:t>
+      </w:r>
+      <w:r>
+        <w:tab/>
+      </w:r>
+      <w:r>
+        <w:tab/>
+      </w:r>
+      <w:r>
+        <w:tab/>
+        <w:t>______</w:t>
+      </w:r>
+      <w:r>
+        <w:tab/>
+      </w:r>
     </w:p>
     <w:p>
       <w:pPr>
@@ -360,6 +546,18 @@
       <w:r>
         <w:t>In der Taverne: Interaktion mit NPC und Einführen des Abenteuers</w:t>
       </w:r>
+      <w:r>
+        <w:t xml:space="preserve"> (5min)</w:t>
+      </w:r>
+      <w:r>
+        <w:tab/>
+      </w:r>
+      <w:r>
+        <w:t>______</w:t>
+      </w:r>
+      <w:r>
+        <w:tab/>
+      </w:r>
     </w:p>
     <w:p>
       <w:pPr>
@@ -375,100 +573,225 @@
       <w:proofErr w:type="spellStart"/>
       <w:r>
         <w:t>Dungeons</w:t>
+      </w:r>
+      <w:proofErr w:type="spellEnd"/>
+      <w:r>
+        <w:t xml:space="preserve"> (2min)</w:t>
+      </w:r>
+      <w:r>
+        <w:tab/>
+      </w:r>
+      <w:r>
+        <w:tab/>
+      </w:r>
+      <w:r>
+        <w:tab/>
+      </w:r>
+      <w:r>
+        <w:tab/>
+      </w:r>
+      <w:r>
+        <w:tab/>
+      </w:r>
+      <w:r>
+        <w:tab/>
+      </w:r>
+      <w:r>
+        <w:tab/>
+        <w:t>______</w:t>
+      </w:r>
+      <w:r>
+        <w:tab/>
+      </w:r>
+    </w:p>
+    <w:p>
+      <w:pPr>
+        <w:pStyle w:val="ListParagraph"/>
+        <w:numPr>
+          <w:ilvl w:val="0"/>
+          <w:numId w:val="2"/>
+        </w:numPr>
+      </w:pPr>
+      <w:r>
+        <w:t xml:space="preserve">Interaktion mit den Spielen, </w:t>
+      </w:r>
+      <w:r>
+        <w:t>bis</w:t>
+      </w:r>
+      <w:r>
+        <w:t xml:space="preserve"> die Tür von Raum 1 geöffnet </w:t>
+      </w:r>
+      <w:r>
+        <w:t>wird (5min)</w:t>
+      </w:r>
+      <w:r>
+        <w:tab/>
+      </w:r>
+      <w:r>
+        <w:t>______</w:t>
+      </w:r>
+      <w:r>
+        <w:tab/>
+      </w:r>
+    </w:p>
+    <w:p>
+      <w:pPr>
+        <w:pStyle w:val="ListParagraph"/>
+        <w:numPr>
+          <w:ilvl w:val="0"/>
+          <w:numId w:val="2"/>
+        </w:numPr>
+      </w:pPr>
+      <w:r>
+        <w:t>Rundenbasierter Kampf:</w:t>
+      </w:r>
+      <w:r>
+        <w:t xml:space="preserve"> (5 min)</w:t>
+      </w:r>
+      <w:r>
+        <w:tab/>
+      </w:r>
+      <w:r>
+        <w:tab/>
+      </w:r>
+      <w:r>
+        <w:tab/>
+      </w:r>
+      <w:r>
+        <w:tab/>
+      </w:r>
+      <w:r>
+        <w:tab/>
+      </w:r>
+      <w:r>
+        <w:tab/>
+      </w:r>
+      <w:r>
+        <w:t>______</w:t>
+      </w:r>
+      <w:r>
+        <w:tab/>
+      </w:r>
+    </w:p>
+    <w:p>
+      <w:pPr>
+        <w:pStyle w:val="ListParagraph"/>
+        <w:numPr>
+          <w:ilvl w:val="1"/>
+          <w:numId w:val="2"/>
+        </w:numPr>
+      </w:pPr>
+      <w:r>
+        <w:t>Hinzufügen der Kampfteilnehmer</w:t>
+      </w:r>
+    </w:p>
+    <w:p>
+      <w:pPr>
+        <w:pStyle w:val="ListParagraph"/>
+        <w:numPr>
+          <w:ilvl w:val="1"/>
+          <w:numId w:val="2"/>
+        </w:numPr>
+      </w:pPr>
+      <w:r>
+        <w:lastRenderedPageBreak/>
+        <w:t>Durchführen der Kampfrunden</w:t>
+      </w:r>
+    </w:p>
+    <w:p>
+      <w:pPr>
+        <w:pStyle w:val="ListParagraph"/>
+        <w:numPr>
+          <w:ilvl w:val="0"/>
+          <w:numId w:val="2"/>
+        </w:numPr>
+      </w:pPr>
+      <w:r>
+        <w:t>Öffnen des zweiten Durchganges nach dem Kampf</w:t>
+      </w:r>
+      <w:r>
+        <w:t xml:space="preserve"> (1min)</w:t>
+      </w:r>
+      <w:r>
+        <w:tab/>
+      </w:r>
+      <w:r>
+        <w:tab/>
+      </w:r>
+      <w:r>
+        <w:tab/>
+      </w:r>
+      <w:r>
+        <w:t>______</w:t>
+      </w:r>
+      <w:r>
+        <w:tab/>
+      </w:r>
+    </w:p>
+    <w:p>
+      <w:pPr>
+        <w:pStyle w:val="ListParagraph"/>
+        <w:numPr>
+          <w:ilvl w:val="0"/>
+          <w:numId w:val="2"/>
+        </w:numPr>
+      </w:pPr>
+      <w:proofErr w:type="spellStart"/>
+      <w:r>
+        <w:t>Looten</w:t>
+      </w:r>
+      <w:proofErr w:type="spellEnd"/>
+      <w:r>
+        <w:t xml:space="preserve"> der Schatztruhe</w:t>
+      </w:r>
+      <w:r>
+        <w:tab/>
+        <w:t>(2min)</w:t>
+      </w:r>
+      <w:r>
+        <w:tab/>
+      </w:r>
+      <w:r>
+        <w:tab/>
+      </w:r>
+      <w:r>
+        <w:tab/>
+      </w:r>
+      <w:r>
+        <w:tab/>
+      </w:r>
+      <w:r>
+        <w:tab/>
+      </w:r>
+      <w:r>
+        <w:tab/>
+      </w:r>
+      <w:r>
+        <w:tab/>
+      </w:r>
+      <w:r>
+        <w:t>______</w:t>
+      </w:r>
+      <w:r>
+        <w:tab/>
+      </w:r>
+    </w:p>
+    <w:p>
+      <w:pPr>
+        <w:pStyle w:val="ListParagraph"/>
+        <w:numPr>
+          <w:ilvl w:val="0"/>
+          <w:numId w:val="2"/>
+        </w:numPr>
+      </w:pPr>
+      <w:r>
+        <w:t>Übergang ins nächste Gebiet</w:t>
+      </w:r>
+      <w:r>
+        <w:t xml:space="preserve"> </w:t>
       </w:r>
       <w:bookmarkStart w:id="0" w:name="_GoBack"/>
       <w:bookmarkEnd w:id="0"/>
-      <w:proofErr w:type="spellEnd"/>
-    </w:p>
-    <w:p>
-      <w:pPr>
-        <w:pStyle w:val="ListParagraph"/>
-        <w:numPr>
-          <w:ilvl w:val="0"/>
-          <w:numId w:val="2"/>
-        </w:numPr>
-      </w:pPr>
-      <w:r>
-        <w:t>Interaktion mit den Spielen, so dass die Tür von Raum 1 geöffnet werden kann</w:t>
-      </w:r>
-    </w:p>
-    <w:p>
-      <w:pPr>
-        <w:pStyle w:val="ListParagraph"/>
-        <w:numPr>
-          <w:ilvl w:val="0"/>
-          <w:numId w:val="2"/>
-        </w:numPr>
-      </w:pPr>
-      <w:r>
-        <w:t>Rundenbasierter Kampf:</w:t>
-      </w:r>
-    </w:p>
-    <w:p>
-      <w:pPr>
-        <w:pStyle w:val="ListParagraph"/>
-        <w:numPr>
-          <w:ilvl w:val="1"/>
-          <w:numId w:val="2"/>
-        </w:numPr>
-      </w:pPr>
-      <w:r>
-        <w:t>Hinzufügen der Kampfteilnehmer</w:t>
-      </w:r>
-    </w:p>
-    <w:p>
-      <w:pPr>
-        <w:pStyle w:val="ListParagraph"/>
-        <w:numPr>
-          <w:ilvl w:val="1"/>
-          <w:numId w:val="2"/>
-        </w:numPr>
-      </w:pPr>
-      <w:r>
-        <w:t>Durchführen der Kampfrunden</w:t>
-      </w:r>
-    </w:p>
-    <w:p>
-      <w:pPr>
-        <w:pStyle w:val="ListParagraph"/>
-        <w:numPr>
-          <w:ilvl w:val="0"/>
-          <w:numId w:val="2"/>
-        </w:numPr>
-      </w:pPr>
-      <w:r>
-        <w:t>Öffnen des zweiten Durchganges nach dem Kampf</w:t>
-      </w:r>
-    </w:p>
-    <w:p>
-      <w:pPr>
-        <w:pStyle w:val="ListParagraph"/>
-        <w:numPr>
-          <w:ilvl w:val="0"/>
-          <w:numId w:val="2"/>
-        </w:numPr>
-      </w:pPr>
-      <w:proofErr w:type="spellStart"/>
-      <w:r>
-        <w:lastRenderedPageBreak/>
-        <w:t>Looten</w:t>
-      </w:r>
-      <w:proofErr w:type="spellEnd"/>
-      <w:r>
-        <w:t xml:space="preserve"> der Schatztruhe</w:t>
-      </w:r>
-    </w:p>
-    <w:p>
-      <w:pPr>
-        <w:pStyle w:val="ListParagraph"/>
-        <w:numPr>
-          <w:ilvl w:val="0"/>
-          <w:numId w:val="2"/>
-        </w:numPr>
-      </w:pPr>
-      <w:r>
-        <w:t>Übergang ins nächste Gebiet</w:t>
-      </w:r>
     </w:p>
     <w:p>
       <w:pPr>

</xml_diff>